<commit_message>
final edits before internal testing
</commit_message>
<xml_diff>
--- a/docassemble/JointSimplifiedDivorce/data/templates/instructions.docx
+++ b/docassemble/JointSimplifiedDivorce/data/templates/instructions.docx
@@ -3,23 +3,1086 @@
 <w:document xmlns:wpc="http://schemas.microsoft.com/office/word/2010/wordprocessingCanvas" xmlns:cx="http://schemas.microsoft.com/office/drawing/2014/chartex" xmlns:cx1="http://schemas.microsoft.com/office/drawing/2015/9/8/chartex" xmlns:cx2="http://schemas.microsoft.com/office/drawing/2015/10/21/chartex" xmlns:cx3="http://schemas.microsoft.com/office/drawing/2016/5/9/chartex" xmlns:cx4="http://schemas.microsoft.com/office/drawing/2016/5/10/chartex" xmlns:cx5="http://schemas.microsoft.com/office/drawing/2016/5/11/chartex" xmlns:cx6="http://schemas.microsoft.com/office/drawing/2016/5/12/chartex" xmlns:cx7="http://schemas.microsoft.com/office/drawing/2016/5/13/chartex" xmlns:cx8="http://schemas.microsoft.com/office/drawing/2016/5/14/chartex" xmlns:mc="http://schemas.openxmlformats.org/markup-compatibility/2006" xmlns:aink="http://schemas.microsoft.com/office/drawing/2016/ink" xmlns:am3d="http://schemas.microsoft.com/office/drawing/2017/model3d" xmlns:o="urn:schemas-microsoft-com:office:office" xmlns:oel="http://schemas.microsoft.com/office/2019/extlst" xmlns:r="http://schemas.openxmlformats.org/officeDocument/2006/relationships" xmlns:m="http://schemas.openxmlformats.org/officeDocument/2006/math" xmlns:v="urn:schemas-microsoft-com:vml" xmlns:wp14="http://schemas.microsoft.com/office/word/2010/wordprocessingDrawing" xmlns:wp="http://schemas.openxmlformats.org/drawingml/2006/wordprocessingDrawing" xmlns:w10="urn:schemas-microsoft-com:office:word" xmlns:w="http://schemas.openxmlformats.org/wordprocessingml/2006/main" xmlns:w14="http://schemas.microsoft.com/office/word/2010/wordml" xmlns:w15="http://schemas.microsoft.com/office/word/2012/wordml" xmlns:w16cex="http://schemas.microsoft.com/office/word/2018/wordml/cex" xmlns:w16cid="http://schemas.microsoft.com/office/word/2016/wordml/cid" xmlns:w16="http://schemas.microsoft.com/office/word/2018/wordml" xmlns:w16du="http://schemas.microsoft.com/office/word/2023/wordml/word16du" xmlns:w16sdtdh="http://schemas.microsoft.com/office/word/2020/wordml/sdtdatahash" xmlns:w16sdtfl="http://schemas.microsoft.com/office/word/2024/wordml/sdtformatlock" xmlns:w16se="http://schemas.microsoft.com/office/word/2015/wordml/symex" xmlns:wpg="http://schemas.microsoft.com/office/word/2010/wordprocessingGroup" xmlns:wpi="http://schemas.microsoft.com/office/word/2010/wordprocessingInk" xmlns:wne="http://schemas.microsoft.com/office/word/2006/wordml" xmlns:wps="http://schemas.microsoft.com/office/word/2010/wordprocessingShape" mc:Ignorable="w14 w15 w16se w16cid w16 w16cex w16sdtdh w16sdtfl w16du wp14">
   <w:body>
     <w:p>
+      <w:pPr>
+        <w:spacing w:after="0"/>
+        <w:rPr>
+          <w:rFonts w:ascii="Muli" w:hAnsi="Muli"/>
+          <w:b/>
+          <w:bCs/>
+          <w:sz w:val="40"/>
+          <w:szCs w:val="40"/>
+        </w:rPr>
+      </w:pPr>
       <w:r>
-        <w:t>Joint simplified divorce – Cook County</w:t>
+        <w:rPr>
+          <w:noProof/>
+          <w:sz w:val="24"/>
+          <w:szCs w:val="24"/>
+        </w:rPr>
+        <w:drawing>
+          <wp:anchor distT="0" distB="0" distL="114300" distR="114300" simplePos="0" relativeHeight="251659264" behindDoc="1" locked="0" layoutInCell="1" allowOverlap="1" wp14:anchorId="3A1C0FEB" wp14:editId="619B6F9A">
+            <wp:simplePos x="0" y="0"/>
+            <wp:positionH relativeFrom="margin">
+              <wp:align>right</wp:align>
+            </wp:positionH>
+            <wp:positionV relativeFrom="paragraph">
+              <wp:posOffset>9525</wp:posOffset>
+            </wp:positionV>
+            <wp:extent cx="1385174" cy="715857"/>
+            <wp:effectExtent l="0" t="0" r="5715" b="8255"/>
+            <wp:wrapNone/>
+            <wp:docPr id="1" name="Picture 1" descr="A blue and grey triangle with a black background&#10;&#10;AI-generated content may be incorrect."/>
+            <wp:cNvGraphicFramePr>
+              <a:graphicFrameLocks xmlns:a="http://schemas.openxmlformats.org/drawingml/2006/main" noChangeAspect="1"/>
+            </wp:cNvGraphicFramePr>
+            <a:graphic xmlns:a="http://schemas.openxmlformats.org/drawingml/2006/main">
+              <a:graphicData uri="http://schemas.openxmlformats.org/drawingml/2006/picture">
+                <pic:pic xmlns:pic="http://schemas.openxmlformats.org/drawingml/2006/picture">
+                  <pic:nvPicPr>
+                    <pic:cNvPr id="1" name="Picture 1" descr="A blue and grey triangle with a black background&#10;&#10;AI-generated content may be incorrect."/>
+                    <pic:cNvPicPr/>
+                  </pic:nvPicPr>
+                  <pic:blipFill>
+                    <a:blip r:embed="rId7" cstate="print">
+                      <a:extLst>
+                        <a:ext uri="{28A0092B-C50C-407E-A947-70E740481C1C}">
+                          <a14:useLocalDpi xmlns:a14="http://schemas.microsoft.com/office/drawing/2010/main" val="0"/>
+                        </a:ext>
+                      </a:extLst>
+                    </a:blip>
+                    <a:stretch>
+                      <a:fillRect/>
+                    </a:stretch>
+                  </pic:blipFill>
+                  <pic:spPr>
+                    <a:xfrm>
+                      <a:off x="0" y="0"/>
+                      <a:ext cx="1385174" cy="715857"/>
+                    </a:xfrm>
+                    <a:prstGeom prst="rect">
+                      <a:avLst/>
+                    </a:prstGeom>
+                  </pic:spPr>
+                </pic:pic>
+              </a:graphicData>
+            </a:graphic>
+            <wp14:sizeRelH relativeFrom="margin">
+              <wp14:pctWidth>0</wp14:pctWidth>
+            </wp14:sizeRelH>
+            <wp14:sizeRelV relativeFrom="margin">
+              <wp14:pctHeight>0</wp14:pctHeight>
+            </wp14:sizeRelV>
+          </wp:anchor>
+        </w:drawing>
+      </w:r>
+      <w:r>
+        <w:rPr>
+          <w:rFonts w:ascii="Muli" w:hAnsi="Muli"/>
+          <w:b/>
+          <w:bCs/>
+          <w:sz w:val="40"/>
+          <w:szCs w:val="40"/>
+        </w:rPr>
+        <w:t>Joint Simplified Divorce</w:t>
       </w:r>
     </w:p>
     <w:p>
+      <w:pPr>
+        <w:rPr>
+          <w:rFonts w:ascii="Muli" w:hAnsi="Muli"/>
+          <w:b/>
+          <w:bCs/>
+          <w:sz w:val="40"/>
+          <w:szCs w:val="40"/>
+        </w:rPr>
+      </w:pPr>
       <w:r>
+        <w:rPr>
+          <w:rFonts w:ascii="Muli" w:hAnsi="Muli"/>
+          <w:b/>
+          <w:bCs/>
+          <w:sz w:val="40"/>
+          <w:szCs w:val="40"/>
+        </w:rPr>
+        <w:t>(Cook County)</w:t>
+      </w:r>
+    </w:p>
+    <w:p>
+      <w:pPr>
+        <w:pBdr>
+          <w:bottom w:val="single" w:sz="12" w:space="1" w:color="auto"/>
+        </w:pBdr>
+        <w:rPr>
+          <w:rFonts w:ascii="Muli" w:hAnsi="Muli"/>
+          <w:sz w:val="28"/>
+          <w:szCs w:val="28"/>
+        </w:rPr>
+      </w:pPr>
+      <w:r>
+        <w:rPr>
+          <w:rFonts w:ascii="Muli" w:hAnsi="Muli"/>
+          <w:sz w:val="28"/>
+          <w:szCs w:val="28"/>
+        </w:rPr>
         <w:t>Instructions</w:t>
       </w:r>
     </w:p>
+    <w:p>
+      <w:pPr>
+        <w:rPr>
+          <w:rFonts w:ascii="Muli" w:hAnsi="Muli"/>
+          <w:sz w:val="28"/>
+          <w:szCs w:val="28"/>
+        </w:rPr>
+      </w:pPr>
+    </w:p>
+    <w:p>
+      <w:pPr>
+        <w:rPr>
+          <w:rFonts w:ascii="Muli" w:hAnsi="Muli"/>
+          <w:sz w:val="28"/>
+          <w:szCs w:val="28"/>
+        </w:rPr>
+      </w:pPr>
+      <w:r>
+        <w:rPr>
+          <w:rFonts w:ascii="Muli" w:hAnsi="Muli"/>
+          <w:sz w:val="28"/>
+          <w:szCs w:val="28"/>
+        </w:rPr>
+        <w:t xml:space="preserve">You made your </w:t>
+      </w:r>
+      <w:r>
+        <w:rPr>
+          <w:rFonts w:ascii="Muli" w:hAnsi="Muli"/>
+          <w:sz w:val="28"/>
+          <w:szCs w:val="28"/>
+        </w:rPr>
+        <w:t>forms</w:t>
+      </w:r>
+      <w:r>
+        <w:rPr>
+          <w:rFonts w:ascii="Muli" w:hAnsi="Muli"/>
+          <w:sz w:val="28"/>
+          <w:szCs w:val="28"/>
+        </w:rPr>
+        <w:t>. Here’s what to do next.</w:t>
+      </w:r>
+    </w:p>
+    <w:p>
+      <w:pPr>
+        <w:rPr>
+          <w:rFonts w:ascii="Muli" w:hAnsi="Muli"/>
+          <w:sz w:val="28"/>
+          <w:szCs w:val="28"/>
+        </w:rPr>
+      </w:pPr>
+    </w:p>
+    <w:tbl>
+      <w:tblPr>
+        <w:tblStyle w:val="TableGrid"/>
+        <w:tblW w:w="9895" w:type="dxa"/>
+        <w:tblBorders>
+          <w:top w:val="none" w:sz="0" w:space="0" w:color="auto"/>
+          <w:left w:val="none" w:sz="0" w:space="0" w:color="auto"/>
+          <w:bottom w:val="none" w:sz="0" w:space="0" w:color="auto"/>
+          <w:right w:val="none" w:sz="0" w:space="0" w:color="auto"/>
+          <w:insideH w:val="none" w:sz="0" w:space="0" w:color="auto"/>
+          <w:insideV w:val="none" w:sz="0" w:space="0" w:color="auto"/>
+        </w:tblBorders>
+        <w:tblLook w:val="04A0" w:firstRow="1" w:lastRow="0" w:firstColumn="1" w:lastColumn="0" w:noHBand="0" w:noVBand="1"/>
+      </w:tblPr>
+      <w:tblGrid>
+        <w:gridCol w:w="1795"/>
+        <w:gridCol w:w="8100"/>
+      </w:tblGrid>
+      <w:tr>
+        <w:tc>
+          <w:tcPr>
+            <w:tcW w:w="1795" w:type="dxa"/>
+            <w:vAlign w:val="center"/>
+          </w:tcPr>
+          <w:p>
+            <w:pPr>
+              <w:rPr>
+                <w:rFonts w:ascii="Muli" w:hAnsi="Muli"/>
+                <w:sz w:val="28"/>
+                <w:szCs w:val="28"/>
+              </w:rPr>
+            </w:pPr>
+            <w:r>
+              <w:rPr>
+                <w:rFonts w:ascii="Muli" w:hAnsi="Muli"/>
+                <w:noProof/>
+                <w:sz w:val="28"/>
+                <w:szCs w:val="28"/>
+              </w:rPr>
+              <w:drawing>
+                <wp:inline distT="0" distB="0" distL="0" distR="0" wp14:anchorId="231560DB" wp14:editId="6E0F748C">
+                  <wp:extent cx="914400" cy="914400"/>
+                  <wp:effectExtent l="0" t="0" r="0" b="0"/>
+                  <wp:docPr id="2" name="Picture 2" descr="A black and white symbol with a paper&#10;&#10;AI-generated content may be incorrect."/>
+                  <wp:cNvGraphicFramePr>
+                    <a:graphicFrameLocks xmlns:a="http://schemas.openxmlformats.org/drawingml/2006/main" noChangeAspect="1"/>
+                  </wp:cNvGraphicFramePr>
+                  <a:graphic xmlns:a="http://schemas.openxmlformats.org/drawingml/2006/main">
+                    <a:graphicData uri="http://schemas.openxmlformats.org/drawingml/2006/picture">
+                      <pic:pic xmlns:pic="http://schemas.openxmlformats.org/drawingml/2006/picture">
+                        <pic:nvPicPr>
+                          <pic:cNvPr id="2" name="Picture 2" descr="A black and white symbol with a paper&#10;&#10;AI-generated content may be incorrect."/>
+                          <pic:cNvPicPr/>
+                        </pic:nvPicPr>
+                        <pic:blipFill>
+                          <a:blip r:embed="rId8">
+                            <a:extLst>
+                              <a:ext uri="{28A0092B-C50C-407E-A947-70E740481C1C}">
+                                <a14:useLocalDpi xmlns:a14="http://schemas.microsoft.com/office/drawing/2010/main" val="0"/>
+                              </a:ext>
+                            </a:extLst>
+                          </a:blip>
+                          <a:stretch>
+                            <a:fillRect/>
+                          </a:stretch>
+                        </pic:blipFill>
+                        <pic:spPr>
+                          <a:xfrm>
+                            <a:off x="0" y="0"/>
+                            <a:ext cx="914400" cy="914400"/>
+                          </a:xfrm>
+                          <a:prstGeom prst="rect">
+                            <a:avLst/>
+                          </a:prstGeom>
+                        </pic:spPr>
+                      </pic:pic>
+                    </a:graphicData>
+                  </a:graphic>
+                </wp:inline>
+              </w:drawing>
+            </w:r>
+          </w:p>
+          <w:p>
+            <w:pPr>
+              <w:rPr>
+                <w:rFonts w:ascii="Muli" w:hAnsi="Muli"/>
+                <w:sz w:val="16"/>
+                <w:szCs w:val="16"/>
+              </w:rPr>
+            </w:pPr>
+            <w:r>
+              <w:rPr>
+                <w:rFonts w:ascii="Muli" w:hAnsi="Muli"/>
+                <w:sz w:val="16"/>
+                <w:szCs w:val="16"/>
+              </w:rPr>
+              <w:t xml:space="preserve"> </w:t>
+            </w:r>
+          </w:p>
+        </w:tc>
+        <w:tc>
+          <w:tcPr>
+            <w:tcW w:w="8100" w:type="dxa"/>
+          </w:tcPr>
+          <w:p>
+            <w:pPr>
+              <w:pStyle w:val="ListParagraph"/>
+              <w:numPr>
+                <w:ilvl w:val="0"/>
+                <w:numId w:val="1"/>
+              </w:numPr>
+              <w:spacing w:line="240" w:lineRule="auto"/>
+              <w:rPr>
+                <w:rFonts w:ascii="Muli" w:hAnsi="Muli"/>
+                <w:sz w:val="28"/>
+                <w:szCs w:val="28"/>
+              </w:rPr>
+            </w:pPr>
+            <w:r>
+              <w:rPr>
+                <w:rFonts w:ascii="Muli" w:hAnsi="Muli"/>
+                <w:sz w:val="28"/>
+                <w:szCs w:val="28"/>
+              </w:rPr>
+              <w:t>Download and p</w:t>
+            </w:r>
+            <w:r>
+              <w:rPr>
+                <w:rFonts w:ascii="Muli" w:hAnsi="Muli"/>
+                <w:sz w:val="28"/>
+                <w:szCs w:val="28"/>
+              </w:rPr>
+              <w:t xml:space="preserve">rint the </w:t>
+            </w:r>
+            <w:r>
+              <w:rPr>
+                <w:rFonts w:ascii="Muli" w:hAnsi="Muli"/>
+                <w:sz w:val="28"/>
+                <w:szCs w:val="28"/>
+              </w:rPr>
+              <w:t>forms</w:t>
+            </w:r>
+            <w:r>
+              <w:rPr>
+                <w:rFonts w:ascii="Muli" w:hAnsi="Muli"/>
+                <w:sz w:val="28"/>
+                <w:szCs w:val="28"/>
+              </w:rPr>
+              <w:t>.</w:t>
+            </w:r>
+          </w:p>
+        </w:tc>
+      </w:tr>
+      <w:tr>
+        <w:tc>
+          <w:tcPr>
+            <w:tcW w:w="1795" w:type="dxa"/>
+            <w:vAlign w:val="center"/>
+          </w:tcPr>
+          <w:p>
+            <w:pPr>
+              <w:rPr>
+                <w:rFonts w:ascii="Muli" w:hAnsi="Muli"/>
+                <w:sz w:val="16"/>
+                <w:szCs w:val="16"/>
+              </w:rPr>
+            </w:pPr>
+            <w:r>
+              <w:rPr>
+                <w:rFonts w:ascii="Muli" w:hAnsi="Muli"/>
+                <w:noProof/>
+                <w:sz w:val="28"/>
+                <w:szCs w:val="28"/>
+              </w:rPr>
+              <w:drawing>
+                <wp:inline distT="0" distB="0" distL="0" distR="0" wp14:anchorId="3308D8E5" wp14:editId="61F71C5D">
+                  <wp:extent cx="914400" cy="914400"/>
+                  <wp:effectExtent l="0" t="0" r="0" b="0"/>
+                  <wp:docPr id="3" name="Picture 3" descr="A black and white sign with a pen and x&#10;&#10;AI-generated content may be incorrect."/>
+                  <wp:cNvGraphicFramePr>
+                    <a:graphicFrameLocks xmlns:a="http://schemas.openxmlformats.org/drawingml/2006/main" noChangeAspect="1"/>
+                  </wp:cNvGraphicFramePr>
+                  <a:graphic xmlns:a="http://schemas.openxmlformats.org/drawingml/2006/main">
+                    <a:graphicData uri="http://schemas.openxmlformats.org/drawingml/2006/picture">
+                      <pic:pic xmlns:pic="http://schemas.openxmlformats.org/drawingml/2006/picture">
+                        <pic:nvPicPr>
+                          <pic:cNvPr id="3" name="Picture 3" descr="A black and white sign with a pen and x&#10;&#10;AI-generated content may be incorrect."/>
+                          <pic:cNvPicPr/>
+                        </pic:nvPicPr>
+                        <pic:blipFill>
+                          <a:blip r:embed="rId9">
+                            <a:extLst>
+                              <a:ext uri="{28A0092B-C50C-407E-A947-70E740481C1C}">
+                                <a14:useLocalDpi xmlns:a14="http://schemas.microsoft.com/office/drawing/2010/main" val="0"/>
+                              </a:ext>
+                            </a:extLst>
+                          </a:blip>
+                          <a:stretch>
+                            <a:fillRect/>
+                          </a:stretch>
+                        </pic:blipFill>
+                        <pic:spPr>
+                          <a:xfrm>
+                            <a:off x="0" y="0"/>
+                            <a:ext cx="914400" cy="914400"/>
+                          </a:xfrm>
+                          <a:prstGeom prst="rect">
+                            <a:avLst/>
+                          </a:prstGeom>
+                        </pic:spPr>
+                      </pic:pic>
+                    </a:graphicData>
+                  </a:graphic>
+                </wp:inline>
+              </w:drawing>
+            </w:r>
+            <w:r>
+              <w:rPr>
+                <w:rFonts w:ascii="Muli" w:hAnsi="Muli"/>
+                <w:sz w:val="28"/>
+                <w:szCs w:val="28"/>
+              </w:rPr>
+              <w:br/>
+            </w:r>
+          </w:p>
+          <w:p>
+            <w:pPr>
+              <w:rPr>
+                <w:rFonts w:ascii="Muli" w:hAnsi="Muli"/>
+                <w:sz w:val="16"/>
+                <w:szCs w:val="16"/>
+              </w:rPr>
+            </w:pPr>
+            <w:r>
+              <w:rPr>
+                <w:rFonts w:ascii="Muli" w:hAnsi="Muli"/>
+                <w:sz w:val="16"/>
+                <w:szCs w:val="16"/>
+              </w:rPr>
+              <w:t xml:space="preserve"> </w:t>
+            </w:r>
+            <w:r>
+              <w:rPr>
+                <w:rFonts w:ascii="Muli" w:hAnsi="Muli"/>
+                <w:noProof/>
+                <w:sz w:val="24"/>
+                <w:szCs w:val="24"/>
+              </w:rPr>
+              <w:drawing>
+                <wp:inline distT="0" distB="0" distL="0" distR="0" wp14:anchorId="4DB28FA9" wp14:editId="563E2374">
+                  <wp:extent cx="914400" cy="914400"/>
+                  <wp:effectExtent l="0" t="0" r="0" b="0"/>
+                  <wp:docPr id="6" name="Picture 6"/>
+                  <wp:cNvGraphicFramePr>
+                    <a:graphicFrameLocks xmlns:a="http://schemas.openxmlformats.org/drawingml/2006/main" noChangeAspect="1"/>
+                  </wp:cNvGraphicFramePr>
+                  <a:graphic xmlns:a="http://schemas.openxmlformats.org/drawingml/2006/main">
+                    <a:graphicData uri="http://schemas.openxmlformats.org/drawingml/2006/picture">
+                      <pic:pic xmlns:pic="http://schemas.openxmlformats.org/drawingml/2006/picture">
+                        <pic:nvPicPr>
+                          <pic:cNvPr id="6" name="Picture 6"/>
+                          <pic:cNvPicPr/>
+                        </pic:nvPicPr>
+                        <pic:blipFill>
+                          <a:blip r:embed="rId10">
+                            <a:extLst>
+                              <a:ext uri="{28A0092B-C50C-407E-A947-70E740481C1C}">
+                                <a14:useLocalDpi xmlns:a14="http://schemas.microsoft.com/office/drawing/2010/main" val="0"/>
+                              </a:ext>
+                            </a:extLst>
+                          </a:blip>
+                          <a:stretch>
+                            <a:fillRect/>
+                          </a:stretch>
+                        </pic:blipFill>
+                        <pic:spPr>
+                          <a:xfrm>
+                            <a:off x="0" y="0"/>
+                            <a:ext cx="914400" cy="914400"/>
+                          </a:xfrm>
+                          <a:prstGeom prst="rect">
+                            <a:avLst/>
+                          </a:prstGeom>
+                        </pic:spPr>
+                      </pic:pic>
+                    </a:graphicData>
+                  </a:graphic>
+                </wp:inline>
+              </w:drawing>
+            </w:r>
+          </w:p>
+          <w:p>
+            <w:pPr>
+              <w:rPr>
+                <w:rFonts w:ascii="Muli" w:hAnsi="Muli"/>
+                <w:sz w:val="16"/>
+                <w:szCs w:val="16"/>
+              </w:rPr>
+            </w:pPr>
+          </w:p>
+        </w:tc>
+        <w:tc>
+          <w:tcPr>
+            <w:tcW w:w="8100" w:type="dxa"/>
+          </w:tcPr>
+          <w:p>
+            <w:pPr>
+              <w:pStyle w:val="ListParagraph"/>
+              <w:numPr>
+                <w:ilvl w:val="0"/>
+                <w:numId w:val="1"/>
+              </w:numPr>
+              <w:spacing w:line="240" w:lineRule="auto"/>
+              <w:rPr>
+                <w:rFonts w:ascii="Muli" w:hAnsi="Muli"/>
+                <w:sz w:val="28"/>
+                <w:szCs w:val="28"/>
+              </w:rPr>
+            </w:pPr>
+            <w:r>
+              <w:rPr>
+                <w:rFonts w:ascii="Muli" w:hAnsi="Muli"/>
+                <w:sz w:val="28"/>
+                <w:szCs w:val="28"/>
+              </w:rPr>
+              <w:t>S</w:t>
+            </w:r>
+            <w:r>
+              <w:rPr>
+                <w:rFonts w:ascii="Muli" w:hAnsi="Muli"/>
+                <w:sz w:val="28"/>
+                <w:szCs w:val="28"/>
+              </w:rPr>
+              <w:t xml:space="preserve">ign the </w:t>
+            </w:r>
+            <w:r>
+              <w:rPr>
+                <w:rFonts w:ascii="Muli" w:hAnsi="Muli"/>
+                <w:sz w:val="28"/>
+                <w:szCs w:val="28"/>
+              </w:rPr>
+              <w:t>forms if you have not already added your e-signature. Your spouse needs to sign or add their e-signature, too. Be sure to sign pages 3, 4, 5, and 7.</w:t>
+            </w:r>
+            <w:r>
+              <w:rPr>
+                <w:rFonts w:ascii="Muli" w:hAnsi="Muli"/>
+                <w:sz w:val="28"/>
+                <w:szCs w:val="28"/>
+              </w:rPr>
+              <w:br/>
+            </w:r>
+            <w:r>
+              <w:rPr>
+                <w:rFonts w:ascii="Muli" w:hAnsi="Muli"/>
+                <w:sz w:val="28"/>
+                <w:szCs w:val="28"/>
+              </w:rPr>
+              <w:br/>
+            </w:r>
+          </w:p>
+          <w:p>
+            <w:pPr>
+              <w:pStyle w:val="ListParagraph"/>
+              <w:numPr>
+                <w:ilvl w:val="0"/>
+                <w:numId w:val="1"/>
+              </w:numPr>
+              <w:spacing w:line="240" w:lineRule="auto"/>
+              <w:rPr>
+                <w:rFonts w:ascii="Muli" w:hAnsi="Muli"/>
+                <w:sz w:val="28"/>
+                <w:szCs w:val="28"/>
+              </w:rPr>
+            </w:pPr>
+            <w:r>
+              <w:rPr>
+                <w:rFonts w:ascii="Muli" w:hAnsi="Muli"/>
+                <w:sz w:val="28"/>
+                <w:szCs w:val="28"/>
+              </w:rPr>
+              <w:t>Make a copy of the forms for your records.</w:t>
+            </w:r>
+          </w:p>
+        </w:tc>
+      </w:tr>
+      <w:tr>
+        <w:tc>
+          <w:tcPr>
+            <w:tcW w:w="1795" w:type="dxa"/>
+            <w:vAlign w:val="center"/>
+          </w:tcPr>
+          <w:p>
+            <w:pPr>
+              <w:rPr>
+                <w:rFonts w:ascii="Muli" w:hAnsi="Muli"/>
+                <w:sz w:val="28"/>
+                <w:szCs w:val="28"/>
+              </w:rPr>
+            </w:pPr>
+            <w:r>
+              <w:rPr>
+                <w:noProof/>
+              </w:rPr>
+              <w:drawing>
+                <wp:inline distT="0" distB="0" distL="0" distR="0" wp14:anchorId="5893BF0B" wp14:editId="3714E310">
+                  <wp:extent cx="904875" cy="904875"/>
+                  <wp:effectExtent l="0" t="0" r="9525" b="9525"/>
+                  <wp:docPr id="1404707334" name="Graphic 1"/>
+                  <wp:cNvGraphicFramePr>
+                    <a:graphicFrameLocks xmlns:a="http://schemas.openxmlformats.org/drawingml/2006/main" noChangeAspect="1"/>
+                  </wp:cNvGraphicFramePr>
+                  <a:graphic xmlns:a="http://schemas.openxmlformats.org/drawingml/2006/main">
+                    <a:graphicData uri="http://schemas.openxmlformats.org/drawingml/2006/picture">
+                      <pic:pic xmlns:pic="http://schemas.openxmlformats.org/drawingml/2006/picture">
+                        <pic:nvPicPr>
+                          <pic:cNvPr id="1404707334" name=""/>
+                          <pic:cNvPicPr/>
+                        </pic:nvPicPr>
+                        <pic:blipFill>
+                          <a:blip r:embed="rId11">
+                            <a:extLst>
+                              <a:ext uri="{96DAC541-7B7A-43D3-8B79-37D633B846F1}">
+                                <asvg:svgBlip xmlns:asvg="http://schemas.microsoft.com/office/drawing/2016/SVG/main" r:embed="rId12"/>
+                              </a:ext>
+                            </a:extLst>
+                          </a:blip>
+                          <a:stretch>
+                            <a:fillRect/>
+                          </a:stretch>
+                        </pic:blipFill>
+                        <pic:spPr>
+                          <a:xfrm>
+                            <a:off x="0" y="0"/>
+                            <a:ext cx="904875" cy="904875"/>
+                          </a:xfrm>
+                          <a:prstGeom prst="rect">
+                            <a:avLst/>
+                          </a:prstGeom>
+                        </pic:spPr>
+                      </pic:pic>
+                    </a:graphicData>
+                  </a:graphic>
+                </wp:inline>
+              </w:drawing>
+            </w:r>
+          </w:p>
+          <w:p>
+            <w:pPr>
+              <w:rPr>
+                <w:rFonts w:ascii="Muli" w:hAnsi="Muli"/>
+                <w:sz w:val="16"/>
+                <w:szCs w:val="16"/>
+              </w:rPr>
+            </w:pPr>
+            <w:r>
+              <w:rPr>
+                <w:rFonts w:ascii="Muli" w:hAnsi="Muli"/>
+                <w:sz w:val="16"/>
+                <w:szCs w:val="16"/>
+              </w:rPr>
+              <w:t xml:space="preserve"> </w:t>
+            </w:r>
+          </w:p>
+        </w:tc>
+        <w:tc>
+          <w:tcPr>
+            <w:tcW w:w="8100" w:type="dxa"/>
+          </w:tcPr>
+          <w:p>
+            <w:pPr>
+              <w:pStyle w:val="ListParagraph"/>
+              <w:numPr>
+                <w:ilvl w:val="0"/>
+                <w:numId w:val="1"/>
+              </w:numPr>
+              <w:spacing w:line="240" w:lineRule="auto"/>
+              <w:rPr>
+                <w:rFonts w:ascii="Muli" w:hAnsi="Muli"/>
+                <w:sz w:val="28"/>
+                <w:szCs w:val="28"/>
+              </w:rPr>
+            </w:pPr>
+            <w:r>
+              <w:rPr>
+                <w:rFonts w:ascii="Muli" w:hAnsi="Muli"/>
+                <w:sz w:val="28"/>
+                <w:szCs w:val="28"/>
+              </w:rPr>
+              <w:t>File or e-file your forms with the Circuit Clerk. You should get a court date</w:t>
+            </w:r>
+            <w:r>
+              <w:rPr>
+                <w:rFonts w:ascii="Muli" w:hAnsi="Muli"/>
+                <w:sz w:val="28"/>
+                <w:szCs w:val="28"/>
+              </w:rPr>
+              <w:t xml:space="preserve"> when you file</w:t>
+            </w:r>
+            <w:r>
+              <w:rPr>
+                <w:rFonts w:ascii="Muli" w:hAnsi="Muli"/>
+                <w:sz w:val="28"/>
+                <w:szCs w:val="28"/>
+              </w:rPr>
+              <w:t xml:space="preserve">. </w:t>
+            </w:r>
+            <w:r>
+              <w:rPr>
+                <w:rFonts w:ascii="Muli" w:hAnsi="Muli"/>
+                <w:sz w:val="28"/>
+                <w:szCs w:val="28"/>
+              </w:rPr>
+              <w:t xml:space="preserve">Learn more about e-filing: </w:t>
+            </w:r>
+            <w:hyperlink r:id="rId13" w:history="1">
+              <w:r>
+                <w:rPr>
+                  <w:rStyle w:val="Hyperlink"/>
+                  <w:rFonts w:ascii="Muli" w:hAnsi="Muli"/>
+                  <w:sz w:val="28"/>
+                  <w:szCs w:val="28"/>
+                </w:rPr>
+                <w:t>https://www.illinoiscourts.gov/eservices/information-for-filers-without-lawyers</w:t>
+              </w:r>
+            </w:hyperlink>
+          </w:p>
+        </w:tc>
+      </w:tr>
+      <w:tr>
+        <w:tc>
+          <w:tcPr>
+            <w:tcW w:w="1795" w:type="dxa"/>
+            <w:vAlign w:val="center"/>
+          </w:tcPr>
+          <w:p>
+            <w:pPr>
+              <w:rPr>
+                <w:rFonts w:ascii="Muli" w:hAnsi="Muli"/>
+                <w:sz w:val="28"/>
+                <w:szCs w:val="28"/>
+              </w:rPr>
+            </w:pPr>
+            <w:r>
+              <w:rPr>
+                <w:rFonts w:ascii="Muli" w:hAnsi="Muli"/>
+                <w:noProof/>
+              </w:rPr>
+              <w:drawing>
+                <wp:inline distT="0" distB="0" distL="0" distR="0" wp14:anchorId="78AACDDA" wp14:editId="2DD6BC3F">
+                  <wp:extent cx="948629" cy="906334"/>
+                  <wp:effectExtent l="0" t="0" r="4445" b="8255"/>
+                  <wp:docPr id="7" name="Picture 7" descr="A black and white sign with columns&#10;&#10;AI-generated content may be incorrect."/>
+                  <wp:cNvGraphicFramePr>
+                    <a:graphicFrameLocks xmlns:a="http://schemas.openxmlformats.org/drawingml/2006/main" noChangeAspect="1"/>
+                  </wp:cNvGraphicFramePr>
+                  <a:graphic xmlns:a="http://schemas.openxmlformats.org/drawingml/2006/main">
+                    <a:graphicData uri="http://schemas.openxmlformats.org/drawingml/2006/picture">
+                      <pic:pic xmlns:pic="http://schemas.openxmlformats.org/drawingml/2006/picture">
+                        <pic:nvPicPr>
+                          <pic:cNvPr id="7" name="Picture 7" descr="A black and white sign with columns&#10;&#10;AI-generated content may be incorrect."/>
+                          <pic:cNvPicPr>
+                            <a:picLocks noChangeAspect="1" noChangeArrowheads="1"/>
+                          </pic:cNvPicPr>
+                        </pic:nvPicPr>
+                        <pic:blipFill>
+                          <a:blip r:embed="rId14">
+                            <a:extLst>
+                              <a:ext uri="{28A0092B-C50C-407E-A947-70E740481C1C}">
+                                <a14:useLocalDpi xmlns:a14="http://schemas.microsoft.com/office/drawing/2010/main" val="0"/>
+                              </a:ext>
+                            </a:extLst>
+                          </a:blip>
+                          <a:srcRect/>
+                          <a:stretch>
+                            <a:fillRect/>
+                          </a:stretch>
+                        </pic:blipFill>
+                        <pic:spPr bwMode="auto">
+                          <a:xfrm>
+                            <a:off x="0" y="0"/>
+                            <a:ext cx="956142" cy="913512"/>
+                          </a:xfrm>
+                          <a:prstGeom prst="rect">
+                            <a:avLst/>
+                          </a:prstGeom>
+                          <a:noFill/>
+                          <a:ln>
+                            <a:noFill/>
+                          </a:ln>
+                        </pic:spPr>
+                      </pic:pic>
+                    </a:graphicData>
+                  </a:graphic>
+                </wp:inline>
+              </w:drawing>
+            </w:r>
+          </w:p>
+        </w:tc>
+        <w:tc>
+          <w:tcPr>
+            <w:tcW w:w="8100" w:type="dxa"/>
+          </w:tcPr>
+          <w:p>
+            <w:pPr>
+              <w:pStyle w:val="ListParagraph"/>
+              <w:numPr>
+                <w:ilvl w:val="0"/>
+                <w:numId w:val="1"/>
+              </w:numPr>
+              <w:spacing w:line="240" w:lineRule="auto"/>
+              <w:rPr>
+                <w:rFonts w:ascii="Muli" w:hAnsi="Muli"/>
+                <w:sz w:val="28"/>
+                <w:szCs w:val="28"/>
+              </w:rPr>
+            </w:pPr>
+            <w:r>
+              <w:rPr>
+                <w:rFonts w:ascii="Muli" w:hAnsi="Muli"/>
+                <w:sz w:val="28"/>
+                <w:szCs w:val="28"/>
+              </w:rPr>
+              <w:t xml:space="preserve">Go to court with your spouse on the court date. Bring extra copies of your forms. </w:t>
+            </w:r>
+          </w:p>
+        </w:tc>
+      </w:tr>
+    </w:tbl>
+    <w:p>
+      <w:pPr>
+        <w:spacing w:after="240"/>
+        <w:rPr>
+          <w:rFonts w:ascii="Muli" w:hAnsi="Muli"/>
+          <w:sz w:val="16"/>
+          <w:szCs w:val="16"/>
+        </w:rPr>
+      </w:pPr>
+    </w:p>
+    <w:p>
+      <w:pPr>
+        <w:jc w:val="center"/>
+        <w:rPr>
+          <w:rFonts w:ascii="Muli" w:hAnsi="Muli"/>
+          <w:b/>
+          <w:bCs/>
+          <w:sz w:val="28"/>
+          <w:szCs w:val="28"/>
+        </w:rPr>
+      </w:pPr>
+      <w:r>
+        <w:rPr>
+          <w:rFonts w:ascii="Muli" w:hAnsi="Muli"/>
+          <w:b/>
+          <w:bCs/>
+          <w:sz w:val="28"/>
+          <w:szCs w:val="28"/>
+        </w:rPr>
+        <w:t xml:space="preserve">Do not </w:t>
+      </w:r>
+      <w:r>
+        <w:rPr>
+          <w:rFonts w:ascii="Muli" w:hAnsi="Muli"/>
+          <w:b/>
+          <w:bCs/>
+          <w:sz w:val="28"/>
+          <w:szCs w:val="28"/>
+        </w:rPr>
+        <w:t>file</w:t>
+      </w:r>
+      <w:r>
+        <w:rPr>
+          <w:rFonts w:ascii="Muli" w:hAnsi="Muli"/>
+          <w:b/>
+          <w:bCs/>
+          <w:sz w:val="28"/>
+          <w:szCs w:val="28"/>
+        </w:rPr>
+        <w:t xml:space="preserve"> these instructions </w:t>
+      </w:r>
+      <w:r>
+        <w:rPr>
+          <w:rFonts w:ascii="Muli" w:hAnsi="Muli"/>
+          <w:b/>
+          <w:bCs/>
+          <w:sz w:val="28"/>
+          <w:szCs w:val="28"/>
+        </w:rPr>
+        <w:t>with</w:t>
+      </w:r>
+      <w:r>
+        <w:rPr>
+          <w:rFonts w:ascii="Muli" w:hAnsi="Muli"/>
+          <w:b/>
+          <w:bCs/>
+          <w:sz w:val="28"/>
+          <w:szCs w:val="28"/>
+        </w:rPr>
+        <w:t xml:space="preserve"> </w:t>
+      </w:r>
+      <w:r>
+        <w:rPr>
+          <w:rFonts w:ascii="Muli" w:hAnsi="Muli"/>
+          <w:b/>
+          <w:bCs/>
+          <w:sz w:val="28"/>
+          <w:szCs w:val="28"/>
+        </w:rPr>
+        <w:t>the circuit clerk.</w:t>
+      </w:r>
+    </w:p>
+    <w:p>
+      <w:pPr>
+        <w:rPr>
+          <w:rFonts w:ascii="Muli" w:hAnsi="Muli"/>
+        </w:rPr>
+      </w:pPr>
+    </w:p>
+    <w:p/>
     <w:sectPr>
+      <w:footerReference w:type="first" r:id="rId15"/>
       <w:pgSz w:w="12240" w:h="15840"/>
-      <w:pgMar w:top="1440" w:right="1440" w:bottom="1440" w:left="1440" w:header="720" w:footer="720" w:gutter="0"/>
+      <w:pgMar w:top="864" w:right="1152" w:bottom="1440" w:left="1440" w:header="720" w:footer="720" w:gutter="0"/>
+      <w:pgNumType w:start="1"/>
       <w:cols w:space="720"/>
-      <w:docGrid w:linePitch="360"/>
+      <w:titlePg/>
+      <w:docGrid w:linePitch="299"/>
     </w:sectPr>
   </w:body>
 </w:document>
+</file>
+
+<file path=word/endnotes.xml><?xml version="1.0" encoding="utf-8"?>
+<w:endnotes xmlns:wpc="http://schemas.microsoft.com/office/word/2010/wordprocessingCanvas" xmlns:cx="http://schemas.microsoft.com/office/drawing/2014/chartex" xmlns:cx1="http://schemas.microsoft.com/office/drawing/2015/9/8/chartex" xmlns:cx2="http://schemas.microsoft.com/office/drawing/2015/10/21/chartex" xmlns:cx3="http://schemas.microsoft.com/office/drawing/2016/5/9/chartex" xmlns:cx4="http://schemas.microsoft.com/office/drawing/2016/5/10/chartex" xmlns:cx5="http://schemas.microsoft.com/office/drawing/2016/5/11/chartex" xmlns:cx6="http://schemas.microsoft.com/office/drawing/2016/5/12/chartex" xmlns:cx7="http://schemas.microsoft.com/office/drawing/2016/5/13/chartex" xmlns:cx8="http://schemas.microsoft.com/office/drawing/2016/5/14/chartex" xmlns:mc="http://schemas.openxmlformats.org/markup-compatibility/2006" xmlns:aink="http://schemas.microsoft.com/office/drawing/2016/ink" xmlns:am3d="http://schemas.microsoft.com/office/drawing/2017/model3d" xmlns:o="urn:schemas-microsoft-com:office:office" xmlns:oel="http://schemas.microsoft.com/office/2019/extlst" xmlns:r="http://schemas.openxmlformats.org/officeDocument/2006/relationships" xmlns:m="http://schemas.openxmlformats.org/officeDocument/2006/math" xmlns:v="urn:schemas-microsoft-com:vml" xmlns:wp14="http://schemas.microsoft.com/office/word/2010/wordprocessingDrawing" xmlns:wp="http://schemas.openxmlformats.org/drawingml/2006/wordprocessingDrawing" xmlns:w10="urn:schemas-microsoft-com:office:word" xmlns:w="http://schemas.openxmlformats.org/wordprocessingml/2006/main" xmlns:w14="http://schemas.microsoft.com/office/word/2010/wordml" xmlns:w15="http://schemas.microsoft.com/office/word/2012/wordml" xmlns:w16cex="http://schemas.microsoft.com/office/word/2018/wordml/cex" xmlns:w16cid="http://schemas.microsoft.com/office/word/2016/wordml/cid" xmlns:w16="http://schemas.microsoft.com/office/word/2018/wordml" xmlns:w16du="http://schemas.microsoft.com/office/word/2023/wordml/word16du" xmlns:w16sdtdh="http://schemas.microsoft.com/office/word/2020/wordml/sdtdatahash" xmlns:w16sdtfl="http://schemas.microsoft.com/office/word/2024/wordml/sdtformatlock" xmlns:w16se="http://schemas.microsoft.com/office/word/2015/wordml/symex" xmlns:wpg="http://schemas.microsoft.com/office/word/2010/wordprocessingGroup" xmlns:wpi="http://schemas.microsoft.com/office/word/2010/wordprocessingInk" xmlns:wne="http://schemas.microsoft.com/office/word/2006/wordml" xmlns:wps="http://schemas.microsoft.com/office/word/2010/wordprocessingShape" mc:Ignorable="w14 w15 w16se w16cid w16 w16cex w16sdtdh w16sdtfl w16du wp14">
+  <w:endnote w:type="separator" w:id="-1">
+    <w:p>
+      <w:pPr>
+        <w:spacing w:after="0" w:line="240" w:lineRule="auto"/>
+      </w:pPr>
+      <w:r>
+        <w:separator/>
+      </w:r>
+    </w:p>
+  </w:endnote>
+  <w:endnote w:type="continuationSeparator" w:id="0">
+    <w:p>
+      <w:pPr>
+        <w:spacing w:after="0" w:line="240" w:lineRule="auto"/>
+      </w:pPr>
+      <w:r>
+        <w:continuationSeparator/>
+      </w:r>
+    </w:p>
+  </w:endnote>
+</w:endnotes>
+</file>
+
+<file path=word/footer1.xml><?xml version="1.0" encoding="utf-8"?>
+<w:ftr xmlns:wpc="http://schemas.microsoft.com/office/word/2010/wordprocessingCanvas" xmlns:cx="http://schemas.microsoft.com/office/drawing/2014/chartex" xmlns:cx1="http://schemas.microsoft.com/office/drawing/2015/9/8/chartex" xmlns:cx2="http://schemas.microsoft.com/office/drawing/2015/10/21/chartex" xmlns:cx3="http://schemas.microsoft.com/office/drawing/2016/5/9/chartex" xmlns:cx4="http://schemas.microsoft.com/office/drawing/2016/5/10/chartex" xmlns:cx5="http://schemas.microsoft.com/office/drawing/2016/5/11/chartex" xmlns:cx6="http://schemas.microsoft.com/office/drawing/2016/5/12/chartex" xmlns:cx7="http://schemas.microsoft.com/office/drawing/2016/5/13/chartex" xmlns:cx8="http://schemas.microsoft.com/office/drawing/2016/5/14/chartex" xmlns:mc="http://schemas.openxmlformats.org/markup-compatibility/2006" xmlns:aink="http://schemas.microsoft.com/office/drawing/2016/ink" xmlns:am3d="http://schemas.microsoft.com/office/drawing/2017/model3d" xmlns:o="urn:schemas-microsoft-com:office:office" xmlns:oel="http://schemas.microsoft.com/office/2019/extlst" xmlns:r="http://schemas.openxmlformats.org/officeDocument/2006/relationships" xmlns:m="http://schemas.openxmlformats.org/officeDocument/2006/math" xmlns:v="urn:schemas-microsoft-com:vml" xmlns:wp14="http://schemas.microsoft.com/office/word/2010/wordprocessingDrawing" xmlns:wp="http://schemas.openxmlformats.org/drawingml/2006/wordprocessingDrawing" xmlns:w10="urn:schemas-microsoft-com:office:word" xmlns:w="http://schemas.openxmlformats.org/wordprocessingml/2006/main" xmlns:w14="http://schemas.microsoft.com/office/word/2010/wordml" xmlns:w15="http://schemas.microsoft.com/office/word/2012/wordml" xmlns:w16cex="http://schemas.microsoft.com/office/word/2018/wordml/cex" xmlns:w16cid="http://schemas.microsoft.com/office/word/2016/wordml/cid" xmlns:w16="http://schemas.microsoft.com/office/word/2018/wordml" xmlns:w16du="http://schemas.microsoft.com/office/word/2023/wordml/word16du" xmlns:w16sdtdh="http://schemas.microsoft.com/office/word/2020/wordml/sdtdatahash" xmlns:w16sdtfl="http://schemas.microsoft.com/office/word/2024/wordml/sdtformatlock" xmlns:w16se="http://schemas.microsoft.com/office/word/2015/wordml/symex" xmlns:wpg="http://schemas.microsoft.com/office/word/2010/wordprocessingGroup" xmlns:wpi="http://schemas.microsoft.com/office/word/2010/wordprocessingInk" xmlns:wne="http://schemas.microsoft.com/office/word/2006/wordml" xmlns:wps="http://schemas.microsoft.com/office/word/2010/wordprocessingShape" mc:Ignorable="w14 w15 w16se w16cid w16 w16cex w16sdtdh w16sdtfl w16du wp14">
+  <w:p>
+    <w:pPr>
+      <w:pStyle w:val="Footer"/>
+      <w:jc w:val="center"/>
+      <w:rPr>
+        <w:rFonts w:ascii="Muli" w:hAnsi="Muli"/>
+      </w:rPr>
+    </w:pPr>
+    <w:r>
+      <w:rPr>
+        <w:rFonts w:ascii="Muli" w:hAnsi="Muli"/>
+      </w:rPr>
+      <w:t xml:space="preserve">Illinois Legal Aid Online - </w:t>
+    </w:r>
+    <w:hyperlink r:id="rId1" w:history="1">
+      <w:r>
+        <w:rPr>
+          <w:rStyle w:val="Hyperlink"/>
+          <w:rFonts w:ascii="Muli" w:hAnsi="Muli"/>
+        </w:rPr>
+        <w:t>www.illinoislegalaid.org</w:t>
+      </w:r>
+    </w:hyperlink>
+  </w:p>
+</w:ftr>
+</file>
+
+<file path=word/footnotes.xml><?xml version="1.0" encoding="utf-8"?>
+<w:footnotes xmlns:wpc="http://schemas.microsoft.com/office/word/2010/wordprocessingCanvas" xmlns:cx="http://schemas.microsoft.com/office/drawing/2014/chartex" xmlns:cx1="http://schemas.microsoft.com/office/drawing/2015/9/8/chartex" xmlns:cx2="http://schemas.microsoft.com/office/drawing/2015/10/21/chartex" xmlns:cx3="http://schemas.microsoft.com/office/drawing/2016/5/9/chartex" xmlns:cx4="http://schemas.microsoft.com/office/drawing/2016/5/10/chartex" xmlns:cx5="http://schemas.microsoft.com/office/drawing/2016/5/11/chartex" xmlns:cx6="http://schemas.microsoft.com/office/drawing/2016/5/12/chartex" xmlns:cx7="http://schemas.microsoft.com/office/drawing/2016/5/13/chartex" xmlns:cx8="http://schemas.microsoft.com/office/drawing/2016/5/14/chartex" xmlns:mc="http://schemas.openxmlformats.org/markup-compatibility/2006" xmlns:aink="http://schemas.microsoft.com/office/drawing/2016/ink" xmlns:am3d="http://schemas.microsoft.com/office/drawing/2017/model3d" xmlns:o="urn:schemas-microsoft-com:office:office" xmlns:oel="http://schemas.microsoft.com/office/2019/extlst" xmlns:r="http://schemas.openxmlformats.org/officeDocument/2006/relationships" xmlns:m="http://schemas.openxmlformats.org/officeDocument/2006/math" xmlns:v="urn:schemas-microsoft-com:vml" xmlns:wp14="http://schemas.microsoft.com/office/word/2010/wordprocessingDrawing" xmlns:wp="http://schemas.openxmlformats.org/drawingml/2006/wordprocessingDrawing" xmlns:w10="urn:schemas-microsoft-com:office:word" xmlns:w="http://schemas.openxmlformats.org/wordprocessingml/2006/main" xmlns:w14="http://schemas.microsoft.com/office/word/2010/wordml" xmlns:w15="http://schemas.microsoft.com/office/word/2012/wordml" xmlns:w16cex="http://schemas.microsoft.com/office/word/2018/wordml/cex" xmlns:w16cid="http://schemas.microsoft.com/office/word/2016/wordml/cid" xmlns:w16="http://schemas.microsoft.com/office/word/2018/wordml" xmlns:w16du="http://schemas.microsoft.com/office/word/2023/wordml/word16du" xmlns:w16sdtdh="http://schemas.microsoft.com/office/word/2020/wordml/sdtdatahash" xmlns:w16sdtfl="http://schemas.microsoft.com/office/word/2024/wordml/sdtformatlock" xmlns:w16se="http://schemas.microsoft.com/office/word/2015/wordml/symex" xmlns:wpg="http://schemas.microsoft.com/office/word/2010/wordprocessingGroup" xmlns:wpi="http://schemas.microsoft.com/office/word/2010/wordprocessingInk" xmlns:wne="http://schemas.microsoft.com/office/word/2006/wordml" xmlns:wps="http://schemas.microsoft.com/office/word/2010/wordprocessingShape" mc:Ignorable="w14 w15 w16se w16cid w16 w16cex w16sdtdh w16sdtfl w16du wp14">
+  <w:footnote w:type="separator" w:id="-1">
+    <w:p>
+      <w:pPr>
+        <w:spacing w:after="0" w:line="240" w:lineRule="auto"/>
+      </w:pPr>
+      <w:r>
+        <w:separator/>
+      </w:r>
+    </w:p>
+  </w:footnote>
+  <w:footnote w:type="continuationSeparator" w:id="0">
+    <w:p>
+      <w:pPr>
+        <w:spacing w:after="0" w:line="240" w:lineRule="auto"/>
+      </w:pPr>
+      <w:r>
+        <w:continuationSeparator/>
+      </w:r>
+    </w:p>
+  </w:footnote>
+</w:footnotes>
+</file>
+
+<file path=word/numbering.xml><?xml version="1.0" encoding="utf-8"?>
+<w:numbering xmlns:wpc="http://schemas.microsoft.com/office/word/2010/wordprocessingCanvas" xmlns:cx="http://schemas.microsoft.com/office/drawing/2014/chartex" xmlns:cx1="http://schemas.microsoft.com/office/drawing/2015/9/8/chartex" xmlns:cx2="http://schemas.microsoft.com/office/drawing/2015/10/21/chartex" xmlns:cx3="http://schemas.microsoft.com/office/drawing/2016/5/9/chartex" xmlns:cx4="http://schemas.microsoft.com/office/drawing/2016/5/10/chartex" xmlns:cx5="http://schemas.microsoft.com/office/drawing/2016/5/11/chartex" xmlns:cx6="http://schemas.microsoft.com/office/drawing/2016/5/12/chartex" xmlns:cx7="http://schemas.microsoft.com/office/drawing/2016/5/13/chartex" xmlns:cx8="http://schemas.microsoft.com/office/drawing/2016/5/14/chartex" xmlns:mc="http://schemas.openxmlformats.org/markup-compatibility/2006" xmlns:aink="http://schemas.microsoft.com/office/drawing/2016/ink" xmlns:am3d="http://schemas.microsoft.com/office/drawing/2017/model3d" xmlns:o="urn:schemas-microsoft-com:office:office" xmlns:oel="http://schemas.microsoft.com/office/2019/extlst" xmlns:r="http://schemas.openxmlformats.org/officeDocument/2006/relationships" xmlns:m="http://schemas.openxmlformats.org/officeDocument/2006/math" xmlns:v="urn:schemas-microsoft-com:vml" xmlns:wp14="http://schemas.microsoft.com/office/word/2010/wordprocessingDrawing" xmlns:wp="http://schemas.openxmlformats.org/drawingml/2006/wordprocessingDrawing" xmlns:w10="urn:schemas-microsoft-com:office:word" xmlns:w="http://schemas.openxmlformats.org/wordprocessingml/2006/main" xmlns:w14="http://schemas.microsoft.com/office/word/2010/wordml" xmlns:w15="http://schemas.microsoft.com/office/word/2012/wordml" xmlns:w16cex="http://schemas.microsoft.com/office/word/2018/wordml/cex" xmlns:w16cid="http://schemas.microsoft.com/office/word/2016/wordml/cid" xmlns:w16="http://schemas.microsoft.com/office/word/2018/wordml" xmlns:w16du="http://schemas.microsoft.com/office/word/2023/wordml/word16du" xmlns:w16sdtdh="http://schemas.microsoft.com/office/word/2020/wordml/sdtdatahash" xmlns:w16sdtfl="http://schemas.microsoft.com/office/word/2024/wordml/sdtformatlock" xmlns:w16se="http://schemas.microsoft.com/office/word/2015/wordml/symex" xmlns:wpg="http://schemas.microsoft.com/office/word/2010/wordprocessingGroup" xmlns:wpi="http://schemas.microsoft.com/office/word/2010/wordprocessingInk" xmlns:wne="http://schemas.microsoft.com/office/word/2006/wordml" xmlns:wps="http://schemas.microsoft.com/office/word/2010/wordprocessingShape" mc:Ignorable="w14 w15 w16se w16cid w16 w16cex w16sdtdh w16sdtfl w16du wp14">
+  <w:abstractNum w:abstractNumId="0" w15:restartNumberingAfterBreak="0">
+    <w:nsid w:val="6D8C54C7"/>
+    <w:multiLevelType w:val="hybridMultilevel"/>
+    <w:tmpl w:val="642A0D2E"/>
+    <w:lvl w:ilvl="0" w:tplc="0409000F">
+      <w:start w:val="1"/>
+      <w:numFmt w:val="decimal"/>
+      <w:lvlText w:val="%1."/>
+      <w:lvlJc w:val="left"/>
+      <w:pPr>
+        <w:ind w:left="720" w:hanging="360"/>
+      </w:pPr>
+      <w:rPr>
+        <w:rFonts w:hint="default"/>
+      </w:rPr>
+    </w:lvl>
+    <w:lvl w:ilvl="1" w:tplc="04090019" w:tentative="1">
+      <w:start w:val="1"/>
+      <w:numFmt w:val="lowerLetter"/>
+      <w:lvlText w:val="%2."/>
+      <w:lvlJc w:val="left"/>
+      <w:pPr>
+        <w:ind w:left="1440" w:hanging="360"/>
+      </w:pPr>
+    </w:lvl>
+    <w:lvl w:ilvl="2" w:tplc="0409001B" w:tentative="1">
+      <w:start w:val="1"/>
+      <w:numFmt w:val="lowerRoman"/>
+      <w:lvlText w:val="%3."/>
+      <w:lvlJc w:val="right"/>
+      <w:pPr>
+        <w:ind w:left="2160" w:hanging="180"/>
+      </w:pPr>
+    </w:lvl>
+    <w:lvl w:ilvl="3" w:tplc="0409000F" w:tentative="1">
+      <w:start w:val="1"/>
+      <w:numFmt w:val="decimal"/>
+      <w:lvlText w:val="%4."/>
+      <w:lvlJc w:val="left"/>
+      <w:pPr>
+        <w:ind w:left="2880" w:hanging="360"/>
+      </w:pPr>
+    </w:lvl>
+    <w:lvl w:ilvl="4" w:tplc="04090019" w:tentative="1">
+      <w:start w:val="1"/>
+      <w:numFmt w:val="lowerLetter"/>
+      <w:lvlText w:val="%5."/>
+      <w:lvlJc w:val="left"/>
+      <w:pPr>
+        <w:ind w:left="3600" w:hanging="360"/>
+      </w:pPr>
+    </w:lvl>
+    <w:lvl w:ilvl="5" w:tplc="0409001B" w:tentative="1">
+      <w:start w:val="1"/>
+      <w:numFmt w:val="lowerRoman"/>
+      <w:lvlText w:val="%6."/>
+      <w:lvlJc w:val="right"/>
+      <w:pPr>
+        <w:ind w:left="4320" w:hanging="180"/>
+      </w:pPr>
+    </w:lvl>
+    <w:lvl w:ilvl="6" w:tplc="0409000F" w:tentative="1">
+      <w:start w:val="1"/>
+      <w:numFmt w:val="decimal"/>
+      <w:lvlText w:val="%7."/>
+      <w:lvlJc w:val="left"/>
+      <w:pPr>
+        <w:ind w:left="5040" w:hanging="360"/>
+      </w:pPr>
+    </w:lvl>
+    <w:lvl w:ilvl="7" w:tplc="04090019" w:tentative="1">
+      <w:start w:val="1"/>
+      <w:numFmt w:val="lowerLetter"/>
+      <w:lvlText w:val="%8."/>
+      <w:lvlJc w:val="left"/>
+      <w:pPr>
+        <w:ind w:left="5760" w:hanging="360"/>
+      </w:pPr>
+    </w:lvl>
+    <w:lvl w:ilvl="8" w:tplc="0409001B" w:tentative="1">
+      <w:start w:val="1"/>
+      <w:numFmt w:val="lowerRoman"/>
+      <w:lvlText w:val="%9."/>
+      <w:lvlJc w:val="right"/>
+      <w:pPr>
+        <w:ind w:left="6480" w:hanging="180"/>
+      </w:pPr>
+    </w:lvl>
+  </w:abstractNum>
+  <w:num w:numId="1" w16cid:durableId="986010387">
+    <w:abstractNumId w:val="0"/>
+  </w:num>
+</w:numbering>
 </file>
 
 <file path=word/styles.xml><?xml version="1.0" encoding="utf-8"?>
@@ -422,6 +1485,16 @@
   <w:style w:type="paragraph" w:default="1" w:styleId="Normal">
     <w:name w:val="Normal"/>
     <w:qFormat/>
+    <w:rsid w:val="00577B47"/>
+    <w:pPr>
+      <w:spacing w:line="259" w:lineRule="auto"/>
+    </w:pPr>
+    <w:rPr>
+      <w:kern w:val="0"/>
+      <w:sz w:val="22"/>
+      <w:szCs w:val="22"/>
+      <w14:ligatures w14:val="none"/>
+    </w:rPr>
   </w:style>
   <w:style w:type="paragraph" w:styleId="Heading1">
     <w:name w:val="heading 1"/>
@@ -938,6 +2011,78 @@
       <w:color w:val="0F4761" w:themeColor="accent1" w:themeShade="BF"/>
       <w:spacing w:val="5"/>
     </w:rPr>
+  </w:style>
+  <w:style w:type="character" w:styleId="Hyperlink">
+    <w:name w:val="Hyperlink"/>
+    <w:basedOn w:val="DefaultParagraphFont"/>
+    <w:uiPriority w:val="99"/>
+    <w:unhideWhenUsed/>
+    <w:rsid w:val="00577B47"/>
+    <w:rPr>
+      <w:color w:val="0000FF"/>
+      <w:u w:val="single"/>
+    </w:rPr>
+  </w:style>
+  <w:style w:type="paragraph" w:styleId="Footer">
+    <w:name w:val="footer"/>
+    <w:basedOn w:val="Normal"/>
+    <w:link w:val="FooterChar"/>
+    <w:uiPriority w:val="99"/>
+    <w:unhideWhenUsed/>
+    <w:rsid w:val="00577B47"/>
+    <w:pPr>
+      <w:tabs>
+        <w:tab w:val="center" w:pos="4680"/>
+        <w:tab w:val="right" w:pos="9360"/>
+      </w:tabs>
+      <w:spacing w:after="0" w:line="240" w:lineRule="auto"/>
+    </w:pPr>
+    <w:rPr>
+      <w:rFonts w:ascii="Arial" w:eastAsia="Arial" w:hAnsi="Arial" w:cs="Arial"/>
+      <w:lang w:val="en"/>
+    </w:rPr>
+  </w:style>
+  <w:style w:type="character" w:customStyle="1" w:styleId="FooterChar">
+    <w:name w:val="Footer Char"/>
+    <w:basedOn w:val="DefaultParagraphFont"/>
+    <w:link w:val="Footer"/>
+    <w:uiPriority w:val="99"/>
+    <w:rsid w:val="00577B47"/>
+    <w:rPr>
+      <w:rFonts w:ascii="Arial" w:eastAsia="Arial" w:hAnsi="Arial" w:cs="Arial"/>
+      <w:kern w:val="0"/>
+      <w:sz w:val="22"/>
+      <w:szCs w:val="22"/>
+      <w:lang w:val="en"/>
+      <w14:ligatures w14:val="none"/>
+    </w:rPr>
+  </w:style>
+  <w:style w:type="table" w:styleId="TableGrid">
+    <w:name w:val="Table Grid"/>
+    <w:basedOn w:val="TableNormal"/>
+    <w:uiPriority w:val="39"/>
+    <w:rsid w:val="00577B47"/>
+    <w:pPr>
+      <w:spacing w:after="0" w:line="240" w:lineRule="auto"/>
+    </w:pPr>
+    <w:rPr>
+      <w:rFonts w:ascii="Arial" w:eastAsia="Arial" w:hAnsi="Arial" w:cs="Arial"/>
+      <w:kern w:val="0"/>
+      <w:sz w:val="22"/>
+      <w:szCs w:val="22"/>
+      <w:lang w:val="en"/>
+      <w14:ligatures w14:val="none"/>
+    </w:rPr>
+    <w:tblPr>
+      <w:tblBorders>
+        <w:top w:val="single" w:sz="4" w:space="0" w:color="auto"/>
+        <w:left w:val="single" w:sz="4" w:space="0" w:color="auto"/>
+        <w:bottom w:val="single" w:sz="4" w:space="0" w:color="auto"/>
+        <w:right w:val="single" w:sz="4" w:space="0" w:color="auto"/>
+        <w:insideH w:val="single" w:sz="4" w:space="0" w:color="auto"/>
+        <w:insideV w:val="single" w:sz="4" w:space="0" w:color="auto"/>
+      </w:tblBorders>
+    </w:tblPr>
   </w:style>
 </w:styles>
 </file>

</xml_diff>

<commit_message>
updated after internal testing
</commit_message>
<xml_diff>
--- a/docassemble/JointSimplifiedDivorce/data/templates/instructions.docx
+++ b/docassemble/JointSimplifiedDivorce/data/templates/instructions.docx
@@ -819,13 +819,6 @@
     <w:p>
       <w:pPr>
         <w:jc w:val="center"/>
-        <w:rPr>
-          <w:rFonts w:ascii="Muli" w:hAnsi="Muli"/>
-          <w:b/>
-          <w:bCs/>
-          <w:sz w:val="28"/>
-          <w:szCs w:val="28"/>
-        </w:rPr>
       </w:pPr>
       <w:r>
         <w:rPr>
@@ -888,18 +881,10 @@
         <w:t>the circuit clerk.</w:t>
       </w:r>
     </w:p>
-    <w:p>
-      <w:pPr>
-        <w:rPr>
-          <w:rFonts w:ascii="Muli" w:hAnsi="Muli"/>
-        </w:rPr>
-      </w:pPr>
-    </w:p>
-    <w:p/>
     <w:sectPr>
       <w:footerReference w:type="first" r:id="rId15"/>
       <w:pgSz w:w="12240" w:h="15840"/>
-      <w:pgMar w:top="864" w:right="1152" w:bottom="1440" w:left="1440" w:header="720" w:footer="720" w:gutter="0"/>
+      <w:pgMar w:top="864" w:right="1152" w:bottom="720" w:left="1440" w:header="720" w:footer="720" w:gutter="0"/>
       <w:pgNumType w:start="1"/>
       <w:cols w:space="720"/>
       <w:titlePg/>

</xml_diff>

<commit_message>
added idph forms plus expanded court date instructions
</commit_message>
<xml_diff>
--- a/docassemble/JointSimplifiedDivorce/data/templates/instructions.docx
+++ b/docassemble/JointSimplifiedDivorce/data/templates/instructions.docx
@@ -129,6 +129,7 @@
     </w:p>
     <w:p>
       <w:pPr>
+        <w:spacing w:after="0"/>
         <w:rPr>
           <w:rFonts w:ascii="Muli" w:hAnsi="Muli"/>
           <w:sz w:val="28"/>
@@ -164,8 +165,8 @@
       <w:pPr>
         <w:rPr>
           <w:rFonts w:ascii="Muli" w:hAnsi="Muli"/>
-          <w:sz w:val="28"/>
-          <w:szCs w:val="28"/>
+          <w:sz w:val="16"/>
+          <w:szCs w:val="16"/>
         </w:rPr>
       </w:pPr>
     </w:p>
@@ -418,7 +419,7 @@
                 <w:szCs w:val="24"/>
               </w:rPr>
               <w:drawing>
-                <wp:inline distT="0" distB="0" distL="0" distR="0" wp14:anchorId="4DB28FA9" wp14:editId="563E2374">
+                <wp:inline distT="0" distB="0" distL="0" distR="0" wp14:anchorId="4DB28FA9" wp14:editId="75EC31CA">
                   <wp:extent cx="914400" cy="914400"/>
                   <wp:effectExtent l="0" t="0" r="0" b="0"/>
                   <wp:docPr id="6" name="Picture 6"/>
@@ -573,9 +574,17 @@
                 <w:noProof/>
               </w:rPr>
               <w:drawing>
-                <wp:inline distT="0" distB="0" distL="0" distR="0" wp14:anchorId="5893BF0B" wp14:editId="3714E310">
-                  <wp:extent cx="904875" cy="904875"/>
-                  <wp:effectExtent l="0" t="0" r="9525" b="9525"/>
+                <wp:anchor distT="0" distB="0" distL="114300" distR="114300" simplePos="0" relativeHeight="251662336" behindDoc="0" locked="0" layoutInCell="1" allowOverlap="1" wp14:anchorId="5893BF0B" wp14:editId="30AF1C7D">
+                  <wp:simplePos x="0" y="0"/>
+                  <wp:positionH relativeFrom="column">
+                    <wp:posOffset>27305</wp:posOffset>
+                  </wp:positionH>
+                  <wp:positionV relativeFrom="paragraph">
+                    <wp:posOffset>-97155</wp:posOffset>
+                  </wp:positionV>
+                  <wp:extent cx="914400" cy="914400"/>
+                  <wp:effectExtent l="0" t="0" r="0" b="0"/>
+                  <wp:wrapNone/>
                   <wp:docPr id="1404707334" name="Graphic 1"/>
                   <wp:cNvGraphicFramePr>
                     <a:graphicFrameLocks xmlns:a="http://schemas.openxmlformats.org/drawingml/2006/main" noChangeAspect="1"/>
@@ -602,7 +611,7 @@
                         <pic:spPr>
                           <a:xfrm>
                             <a:off x="0" y="0"/>
-                            <a:ext cx="904875" cy="904875"/>
+                            <a:ext cx="914400" cy="914400"/>
                           </a:xfrm>
                           <a:prstGeom prst="rect">
                             <a:avLst/>
@@ -611,7 +620,13 @@
                       </pic:pic>
                     </a:graphicData>
                   </a:graphic>
-                </wp:inline>
+                  <wp14:sizeRelH relativeFrom="margin">
+                    <wp14:pctWidth>0</wp14:pctWidth>
+                  </wp14:sizeRelH>
+                  <wp14:sizeRelV relativeFrom="margin">
+                    <wp14:pctHeight>0</wp14:pctHeight>
+                  </wp14:sizeRelV>
+                </wp:anchor>
               </w:drawing>
             </w:r>
           </w:p>
@@ -657,23 +672,7 @@
                 <w:sz w:val="28"/>
                 <w:szCs w:val="28"/>
               </w:rPr>
-              <w:t>File or e-file your forms with the Circuit Clerk. You should get a court date</w:t>
-            </w:r>
-            <w:r>
-              <w:rPr>
-                <w:rFonts w:ascii="Muli" w:hAnsi="Muli"/>
-                <w:sz w:val="28"/>
-                <w:szCs w:val="28"/>
-              </w:rPr>
-              <w:t xml:space="preserve"> when you file</w:t>
-            </w:r>
-            <w:r>
-              <w:rPr>
-                <w:rFonts w:ascii="Muli" w:hAnsi="Muli"/>
-                <w:sz w:val="28"/>
-                <w:szCs w:val="28"/>
-              </w:rPr>
-              <w:t xml:space="preserve">. </w:t>
+              <w:t xml:space="preserve">File or e-file your forms with the Circuit Clerk. </w:t>
             </w:r>
             <w:r>
               <w:rPr>
@@ -725,11 +724,84 @@
               <w:rPr>
                 <w:rFonts w:ascii="Muli" w:hAnsi="Muli"/>
                 <w:noProof/>
+                <w:sz w:val="28"/>
+                <w:szCs w:val="28"/>
+                <w14:ligatures w14:val="standardContextual"/>
               </w:rPr>
               <w:drawing>
-                <wp:inline distT="0" distB="0" distL="0" distR="0" wp14:anchorId="78AACDDA" wp14:editId="2DD6BC3F">
-                  <wp:extent cx="948629" cy="906334"/>
-                  <wp:effectExtent l="0" t="0" r="4445" b="8255"/>
+                <wp:anchor distT="0" distB="0" distL="114300" distR="114300" simplePos="0" relativeHeight="251661312" behindDoc="0" locked="0" layoutInCell="1" allowOverlap="1" wp14:anchorId="55331EC3" wp14:editId="48E4AC45">
+                  <wp:simplePos x="0" y="0"/>
+                  <wp:positionH relativeFrom="column">
+                    <wp:posOffset>18415</wp:posOffset>
+                  </wp:positionH>
+                  <wp:positionV relativeFrom="paragraph">
+                    <wp:posOffset>27305</wp:posOffset>
+                  </wp:positionV>
+                  <wp:extent cx="923544" cy="914400"/>
+                  <wp:effectExtent l="0" t="0" r="0" b="0"/>
+                  <wp:wrapNone/>
+                  <wp:docPr id="51502645" name="Picture 1" descr="A black calendar with a check mark&#10;&#10;AI-generated content may be incorrect."/>
+                  <wp:cNvGraphicFramePr>
+                    <a:graphicFrameLocks xmlns:a="http://schemas.openxmlformats.org/drawingml/2006/main" noChangeAspect="1"/>
+                  </wp:cNvGraphicFramePr>
+                  <a:graphic xmlns:a="http://schemas.openxmlformats.org/drawingml/2006/main">
+                    <a:graphicData uri="http://schemas.openxmlformats.org/drawingml/2006/picture">
+                      <pic:pic xmlns:pic="http://schemas.openxmlformats.org/drawingml/2006/picture">
+                        <pic:nvPicPr>
+                          <pic:cNvPr id="51502645" name="Picture 1" descr="A black calendar with a check mark&#10;&#10;AI-generated content may be incorrect."/>
+                          <pic:cNvPicPr/>
+                        </pic:nvPicPr>
+                        <pic:blipFill>
+                          <a:blip r:embed="rId14">
+                            <a:extLst>
+                              <a:ext uri="{28A0092B-C50C-407E-A947-70E740481C1C}">
+                                <a14:useLocalDpi xmlns:a14="http://schemas.microsoft.com/office/drawing/2010/main" val="0"/>
+                              </a:ext>
+                            </a:extLst>
+                          </a:blip>
+                          <a:stretch>
+                            <a:fillRect/>
+                          </a:stretch>
+                        </pic:blipFill>
+                        <pic:spPr>
+                          <a:xfrm>
+                            <a:off x="0" y="0"/>
+                            <a:ext cx="923544" cy="914400"/>
+                          </a:xfrm>
+                          <a:prstGeom prst="rect">
+                            <a:avLst/>
+                          </a:prstGeom>
+                          <a:effectLst/>
+                        </pic:spPr>
+                      </pic:pic>
+                    </a:graphicData>
+                  </a:graphic>
+                  <wp14:sizeRelH relativeFrom="margin">
+                    <wp14:pctWidth>0</wp14:pctWidth>
+                  </wp14:sizeRelH>
+                  <wp14:sizeRelV relativeFrom="margin">
+                    <wp14:pctHeight>0</wp14:pctHeight>
+                  </wp14:sizeRelV>
+                </wp:anchor>
+              </w:drawing>
+            </w:r>
+            <w:r>
+              <w:rPr>
+                <w:rFonts w:ascii="Muli" w:hAnsi="Muli"/>
+                <w:noProof/>
+              </w:rPr>
+              <w:drawing>
+                <wp:anchor distT="0" distB="0" distL="114300" distR="114300" simplePos="0" relativeHeight="251660288" behindDoc="0" locked="0" layoutInCell="1" allowOverlap="1" wp14:anchorId="78AACDDA" wp14:editId="07B1AA23">
+                  <wp:simplePos x="0" y="0"/>
+                  <wp:positionH relativeFrom="column">
+                    <wp:posOffset>8890</wp:posOffset>
+                  </wp:positionH>
+                  <wp:positionV relativeFrom="paragraph">
+                    <wp:posOffset>1115695</wp:posOffset>
+                  </wp:positionV>
+                  <wp:extent cx="960120" cy="914400"/>
+                  <wp:effectExtent l="0" t="0" r="0" b="0"/>
+                  <wp:wrapNone/>
                   <wp:docPr id="7" name="Picture 7" descr="A black and white sign with columns&#10;&#10;AI-generated content may be incorrect."/>
                   <wp:cNvGraphicFramePr>
                     <a:graphicFrameLocks xmlns:a="http://schemas.openxmlformats.org/drawingml/2006/main" noChangeAspect="1"/>
@@ -744,7 +816,7 @@
                           </pic:cNvPicPr>
                         </pic:nvPicPr>
                         <pic:blipFill>
-                          <a:blip r:embed="rId14">
+                          <a:blip r:embed="rId15">
                             <a:extLst>
                               <a:ext uri="{28A0092B-C50C-407E-A947-70E740481C1C}">
                                 <a14:useLocalDpi xmlns:a14="http://schemas.microsoft.com/office/drawing/2010/main" val="0"/>
@@ -759,7 +831,7 @@
                         <pic:spPr bwMode="auto">
                           <a:xfrm>
                             <a:off x="0" y="0"/>
-                            <a:ext cx="956142" cy="913512"/>
+                            <a:ext cx="960120" cy="914400"/>
                           </a:xfrm>
                           <a:prstGeom prst="rect">
                             <a:avLst/>
@@ -772,7 +844,13 @@
                       </pic:pic>
                     </a:graphicData>
                   </a:graphic>
-                </wp:inline>
+                  <wp14:sizeRelH relativeFrom="margin">
+                    <wp14:pctWidth>0</wp14:pctWidth>
+                  </wp14:sizeRelH>
+                  <wp14:sizeRelV relativeFrom="margin">
+                    <wp14:pctHeight>0</wp14:pctHeight>
+                  </wp14:sizeRelV>
+                </wp:anchor>
               </w:drawing>
             </w:r>
           </w:p>
@@ -801,7 +879,67 @@
                 <w:sz w:val="28"/>
                 <w:szCs w:val="28"/>
               </w:rPr>
-              <w:t xml:space="preserve">Go to court with your spouse on the court date. Bring extra copies of your forms. </w:t>
+              <w:t xml:space="preserve">You </w:t>
+            </w:r>
+            <w:r>
+              <w:rPr>
+                <w:rFonts w:ascii="Muli" w:hAnsi="Muli"/>
+                <w:sz w:val="28"/>
+                <w:szCs w:val="28"/>
+              </w:rPr>
+              <w:t xml:space="preserve">will need to schedule a court date. Ask the Circuit Clerk if you need to file a motion. Use the ILAO Motion Easy Form to make your forms: </w:t>
+            </w:r>
+            <w:hyperlink r:id="rId16" w:history="1">
+              <w:r>
+                <w:rPr>
+                  <w:rStyle w:val="Hyperlink"/>
+                  <w:rFonts w:ascii="Muli" w:hAnsi="Muli"/>
+                  <w:sz w:val="28"/>
+                  <w:szCs w:val="28"/>
+                </w:rPr>
+                <w:t>https://www.illinoislegalaid.org/legal-information/motion</w:t>
+              </w:r>
+            </w:hyperlink>
+            <w:r>
+              <w:rPr>
+                <w:rFonts w:ascii="Muli" w:hAnsi="Muli"/>
+                <w:sz w:val="28"/>
+                <w:szCs w:val="28"/>
+              </w:rPr>
+              <w:t xml:space="preserve"> </w:t>
+            </w:r>
+          </w:p>
+          <w:p>
+            <w:pPr>
+              <w:spacing w:line="240" w:lineRule="auto"/>
+              <w:rPr>
+                <w:rFonts w:ascii="Muli" w:hAnsi="Muli"/>
+                <w:sz w:val="28"/>
+                <w:szCs w:val="28"/>
+              </w:rPr>
+            </w:pPr>
+          </w:p>
+          <w:p>
+            <w:pPr>
+              <w:pStyle w:val="ListParagraph"/>
+              <w:numPr>
+                <w:ilvl w:val="0"/>
+                <w:numId w:val="1"/>
+              </w:numPr>
+              <w:spacing w:line="240" w:lineRule="auto"/>
+              <w:rPr>
+                <w:rFonts w:ascii="Muli" w:hAnsi="Muli"/>
+                <w:sz w:val="28"/>
+                <w:szCs w:val="28"/>
+              </w:rPr>
+            </w:pPr>
+            <w:r>
+              <w:rPr>
+                <w:rFonts w:ascii="Muli" w:hAnsi="Muli"/>
+                <w:sz w:val="28"/>
+                <w:szCs w:val="28"/>
+              </w:rPr>
+              <w:t>Go to court with your spouse on the court date. Bring extra copies of your forms.</w:t>
             </w:r>
           </w:p>
         </w:tc>
@@ -810,16 +948,29 @@
     <w:p>
       <w:pPr>
         <w:spacing w:after="240"/>
+      </w:pPr>
+    </w:p>
+    <w:p>
+      <w:pPr>
+        <w:spacing w:after="240"/>
         <w:rPr>
           <w:rFonts w:ascii="Muli" w:hAnsi="Muli"/>
-          <w:sz w:val="16"/>
-          <w:szCs w:val="16"/>
+          <w:sz w:val="28"/>
+          <w:szCs w:val="28"/>
         </w:rPr>
       </w:pPr>
     </w:p>
     <w:p>
       <w:pPr>
+        <w:spacing w:after="240"/>
         <w:jc w:val="center"/>
+        <w:rPr>
+          <w:rFonts w:ascii="Muli" w:hAnsi="Muli"/>
+          <w:b/>
+          <w:bCs/>
+          <w:sz w:val="28"/>
+          <w:szCs w:val="28"/>
+        </w:rPr>
       </w:pPr>
       <w:r>
         <w:rPr>
@@ -829,61 +980,11 @@
           <w:sz w:val="28"/>
           <w:szCs w:val="28"/>
         </w:rPr>
-        <w:t xml:space="preserve">Do not </w:t>
-      </w:r>
-      <w:r>
-        <w:rPr>
-          <w:rFonts w:ascii="Muli" w:hAnsi="Muli"/>
-          <w:b/>
-          <w:bCs/>
-          <w:sz w:val="28"/>
-          <w:szCs w:val="28"/>
-        </w:rPr>
-        <w:t>file</w:t>
-      </w:r>
-      <w:r>
-        <w:rPr>
-          <w:rFonts w:ascii="Muli" w:hAnsi="Muli"/>
-          <w:b/>
-          <w:bCs/>
-          <w:sz w:val="28"/>
-          <w:szCs w:val="28"/>
-        </w:rPr>
-        <w:t xml:space="preserve"> these instructions </w:t>
-      </w:r>
-      <w:r>
-        <w:rPr>
-          <w:rFonts w:ascii="Muli" w:hAnsi="Muli"/>
-          <w:b/>
-          <w:bCs/>
-          <w:sz w:val="28"/>
-          <w:szCs w:val="28"/>
-        </w:rPr>
-        <w:t>with</w:t>
-      </w:r>
-      <w:r>
-        <w:rPr>
-          <w:rFonts w:ascii="Muli" w:hAnsi="Muli"/>
-          <w:b/>
-          <w:bCs/>
-          <w:sz w:val="28"/>
-          <w:szCs w:val="28"/>
-        </w:rPr>
-        <w:t xml:space="preserve"> </w:t>
-      </w:r>
-      <w:r>
-        <w:rPr>
-          <w:rFonts w:ascii="Muli" w:hAnsi="Muli"/>
-          <w:b/>
-          <w:bCs/>
-          <w:sz w:val="28"/>
-          <w:szCs w:val="28"/>
-        </w:rPr>
-        <w:t>the circuit clerk.</w:t>
+        <w:t>Do not file these instructions with the circuit clerk.</w:t>
       </w:r>
     </w:p>
     <w:sectPr>
-      <w:footerReference w:type="first" r:id="rId15"/>
+      <w:footerReference w:type="first" r:id="rId17"/>
       <w:pgSz w:w="12240" w:h="15840"/>
       <w:pgMar w:top="864" w:right="1152" w:bottom="720" w:left="1440" w:header="720" w:footer="720" w:gutter="0"/>
       <w:pgNumType w:start="1"/>
@@ -1684,7 +1785,6 @@
   <w:style w:type="character" w:default="1" w:styleId="DefaultParagraphFont">
     <w:name w:val="Default Paragraph Font"/>
     <w:uiPriority w:val="1"/>
-    <w:semiHidden/>
     <w:unhideWhenUsed/>
   </w:style>
   <w:style w:type="table" w:default="1" w:styleId="TableNormal">
@@ -2069,6 +2169,18 @@
         <w:insideV w:val="single" w:sz="4" w:space="0" w:color="auto"/>
       </w:tblBorders>
     </w:tblPr>
+  </w:style>
+  <w:style w:type="character" w:styleId="UnresolvedMention">
+    <w:name w:val="Unresolved Mention"/>
+    <w:basedOn w:val="DefaultParagraphFont"/>
+    <w:uiPriority w:val="99"/>
+    <w:semiHidden/>
+    <w:unhideWhenUsed/>
+    <w:rsid w:val="009C260D"/>
+    <w:rPr>
+      <w:color w:val="605E5C"/>
+      <w:shd w:val="clear" w:color="auto" w:fill="E1DFDD"/>
+    </w:rPr>
   </w:style>
 </w:styles>
 </file>

</xml_diff>